<commit_message>
izmenio sistem poruka ssu
</commit_message>
<xml_diff>
--- a/doc/SSU/SSUSistemPoruka.docx
+++ b/doc/SSU/SSUSistemPoruka.docx
@@ -204,7 +204,16 @@
           <w:szCs w:val="30"/>
           <w:lang w:val="en-US"/>
         </w:rPr>
-        <w:t>Verzija 1.0</w:t>
+        <w:t>Verzija 1.</w:t>
+      </w:r>
+      <w:r>
+        <w:rPr>
+          <w:b/>
+          <w:sz w:val="30"/>
+          <w:szCs w:val="30"/>
+          <w:lang w:val="en-US"/>
+        </w:rPr>
+        <w:t>1</w:t>
       </w:r>
     </w:p>
     <w:p>
@@ -534,8 +543,18 @@
                 <w:i/>
                 <w:sz w:val="18"/>
                 <w:szCs w:val="18"/>
+                <w:lang w:val="en-US"/>
               </w:rPr>
             </w:pPr>
+            <w:r>
+              <w:rPr>
+                <w:i/>
+                <w:sz w:val="18"/>
+                <w:szCs w:val="18"/>
+                <w:lang w:val="en-US"/>
+              </w:rPr>
+              <w:t>15.5.2020.</w:t>
+            </w:r>
           </w:p>
         </w:tc>
         <w:tc>
@@ -549,8 +568,18 @@
                 <w:i/>
                 <w:sz w:val="18"/>
                 <w:szCs w:val="18"/>
+                <w:lang w:val="en-US"/>
               </w:rPr>
             </w:pPr>
+            <w:r>
+              <w:rPr>
+                <w:i/>
+                <w:sz w:val="18"/>
+                <w:szCs w:val="18"/>
+                <w:lang w:val="en-US"/>
+              </w:rPr>
+              <w:t>1.1</w:t>
+            </w:r>
           </w:p>
         </w:tc>
         <w:tc>
@@ -564,8 +593,18 @@
                 <w:i/>
                 <w:sz w:val="18"/>
                 <w:szCs w:val="18"/>
+                <w:lang w:val="en-US"/>
               </w:rPr>
             </w:pPr>
+            <w:r>
+              <w:rPr>
+                <w:i/>
+                <w:sz w:val="18"/>
+                <w:szCs w:val="18"/>
+                <w:lang w:val="en-US"/>
+              </w:rPr>
+              <w:t>Popravio limitacije</w:t>
+            </w:r>
           </w:p>
         </w:tc>
         <w:tc>
@@ -579,8 +618,18 @@
                 <w:i/>
                 <w:sz w:val="18"/>
                 <w:szCs w:val="18"/>
+                <w:lang w:val="en-US"/>
               </w:rPr>
             </w:pPr>
+            <w:r>
+              <w:rPr>
+                <w:i/>
+                <w:sz w:val="18"/>
+                <w:szCs w:val="18"/>
+                <w:lang w:val="en-US"/>
+              </w:rPr>
+              <w:t>Pavle Divovic</w:t>
+            </w:r>
           </w:p>
           <w:p>
             <w:pPr>
@@ -2389,8 +2438,6 @@
         </w:rPr>
         <w:t>upotrebe sistema poruka</w:t>
       </w:r>
-      <w:bookmarkStart w:id="10" w:name="_GoBack"/>
-      <w:bookmarkEnd w:id="10"/>
     </w:p>
     <w:p>
       <w:pPr>
@@ -2400,11 +2447,11 @@
           <w:numId w:val="10"/>
         </w:numPr>
       </w:pPr>
-      <w:bookmarkStart w:id="11" w:name="_Toc33693879"/>
+      <w:bookmarkStart w:id="10" w:name="_Toc33693879"/>
       <w:r>
         <w:t>Kratak opis</w:t>
       </w:r>
-      <w:bookmarkEnd w:id="11"/>
+      <w:bookmarkEnd w:id="10"/>
     </w:p>
     <w:p>
       <w:pPr>
@@ -2427,11 +2474,11 @@
           <w:lang w:val="en-US"/>
         </w:rPr>
       </w:pPr>
-      <w:bookmarkStart w:id="12" w:name="_Toc33693880"/>
+      <w:bookmarkStart w:id="11" w:name="_Toc33693880"/>
       <w:r>
         <w:t>Tok dogadjaja</w:t>
       </w:r>
-      <w:bookmarkEnd w:id="12"/>
+      <w:bookmarkEnd w:id="11"/>
     </w:p>
     <w:p>
       <w:pPr>
@@ -2637,7 +2684,25 @@
         <w:rPr>
           <w:lang w:val="en-US"/>
         </w:rPr>
-        <w:t>Na stranici se prikazuje notifikacija o primljenoj poruci.</w:t>
+        <w:t xml:space="preserve">Na stranici </w:t>
+      </w:r>
+      <w:r>
+        <w:rPr>
+          <w:lang w:val="en-US"/>
+        </w:rPr>
+        <w:t xml:space="preserve">“poruke” </w:t>
+      </w:r>
+      <w:r>
+        <w:rPr>
+          <w:lang w:val="en-US"/>
+        </w:rPr>
+        <w:t xml:space="preserve">se prikazuje </w:t>
+      </w:r>
+      <w:r>
+        <w:rPr>
+          <w:lang w:val="en-US"/>
+        </w:rPr>
+        <w:t>forma sa novim porukama.</w:t>
       </w:r>
       <w:r>
         <w:rPr>
@@ -2659,7 +2724,14 @@
           <w:b/>
           <w:lang w:val="en-US"/>
         </w:rPr>
-        <w:t>Korisnik brise konverzaciju</w:t>
+        <w:t xml:space="preserve">Korisnik </w:t>
+      </w:r>
+      <w:r>
+        <w:rPr>
+          <w:b/>
+          <w:lang w:val="en-US"/>
+        </w:rPr>
+        <w:t>proverava poruke</w:t>
       </w:r>
     </w:p>
     <w:p>
@@ -2667,14 +2739,14 @@
         <w:pStyle w:val="ListParagraph"/>
         <w:numPr>
           <w:ilvl w:val="0"/>
-          <w:numId w:val="20"/>
+          <w:numId w:val="22"/>
         </w:numPr>
       </w:pPr>
       <w:r>
         <w:rPr>
           <w:lang w:val="en-US"/>
         </w:rPr>
-        <w:t>Korisnik bira konverzaciju koju zeli da obrise.</w:t>
+        <w:t>Korisnik bira dugme za otvaranje prijemnog sanduceta</w:t>
       </w:r>
     </w:p>
     <w:p>
@@ -2682,11 +2754,14 @@
         <w:pStyle w:val="ListParagraph"/>
         <w:numPr>
           <w:ilvl w:val="0"/>
-          <w:numId w:val="20"/>
+          <w:numId w:val="22"/>
         </w:numPr>
       </w:pPr>
       <w:r>
-        <w:t>Korisnik pritiska dugme za brisanje konverzacije.</w:t>
+        <w:rPr>
+          <w:lang w:val="en-US"/>
+        </w:rPr>
+        <w:t>Korisniku se prikazuje forma sa trenutnim konverzacijama koje ima sa drugim korisnicima</w:t>
       </w:r>
     </w:p>
     <w:p>
@@ -2694,85 +2769,17 @@
         <w:pStyle w:val="ListParagraph"/>
         <w:numPr>
           <w:ilvl w:val="0"/>
-          <w:numId w:val="20"/>
+          <w:numId w:val="22"/>
         </w:numPr>
       </w:pPr>
       <w:r>
-        <w:t>U bazi se menja prikaz konverzacije za konkretnog korisnika.</w:t>
-      </w:r>
-    </w:p>
-    <w:p>
-      <w:pPr>
-        <w:ind w:left="432"/>
-        <w:rPr>
-          <w:b/>
-          <w:lang w:val="en-US"/>
-        </w:rPr>
-      </w:pPr>
-      <w:r>
-        <w:rPr>
-          <w:b/>
-          <w:lang w:val="en-US"/>
-        </w:rPr>
-        <w:t xml:space="preserve">Korisnik </w:t>
-      </w:r>
-      <w:r>
-        <w:rPr>
-          <w:b/>
-          <w:lang w:val="en-US"/>
-        </w:rPr>
-        <w:t>blokira korisnika</w:t>
-      </w:r>
-    </w:p>
-    <w:p>
-      <w:pPr>
-        <w:pStyle w:val="ListParagraph"/>
-        <w:numPr>
-          <w:ilvl w:val="0"/>
-          <w:numId w:val="21"/>
-        </w:numPr>
-      </w:pPr>
-      <w:r>
-        <w:rPr>
-          <w:lang w:val="en-US"/>
-        </w:rPr>
-        <w:t xml:space="preserve">Korisnik bira </w:t>
-      </w:r>
-      <w:r>
-        <w:rPr>
-          <w:lang w:val="en-US"/>
-        </w:rPr>
-        <w:t>profil drugog korisnika preko njegovog username-a</w:t>
-      </w:r>
-    </w:p>
-    <w:p>
-      <w:pPr>
-        <w:pStyle w:val="ListParagraph"/>
-        <w:numPr>
-          <w:ilvl w:val="0"/>
-          <w:numId w:val="21"/>
-        </w:numPr>
-      </w:pPr>
-      <w:r>
-        <w:t>Korisnik bira dugme za blokiranje na profilu drugog korisnika.</w:t>
-      </w:r>
-    </w:p>
-    <w:p>
-      <w:pPr>
-        <w:pStyle w:val="ListParagraph"/>
-        <w:numPr>
-          <w:ilvl w:val="0"/>
-          <w:numId w:val="21"/>
-        </w:numPr>
-      </w:pPr>
-      <w:r>
-        <w:t>U bazi se pravi relacija blokiranja izmedju dva korisnika.</w:t>
-      </w:r>
-    </w:p>
-    <w:p>
-      <w:pPr>
-        <w:ind w:left="450"/>
-      </w:pPr>
+        <w:rPr>
+          <w:lang w:val="en-US"/>
+        </w:rPr>
+        <w:t>Korisnik bira konverzaciju I prikazuju se poruke sa izabranim korisnikom</w:t>
+      </w:r>
+      <w:bookmarkStart w:id="12" w:name="_GoBack"/>
+      <w:bookmarkEnd w:id="12"/>
     </w:p>
     <w:p>
       <w:pPr>
@@ -4104,6 +4111,95 @@
     </w:lvl>
   </w:abstractNum>
   <w:abstractNum w:abstractNumId="14" w15:restartNumberingAfterBreak="0">
+    <w:nsid w:val="5AF64D97"/>
+    <w:multiLevelType w:val="hybridMultilevel"/>
+    <w:tmpl w:val="937EBC6C"/>
+    <w:lvl w:ilvl="0" w:tplc="EEF256A0">
+      <w:start w:val="1"/>
+      <w:numFmt w:val="decimal"/>
+      <w:lvlText w:val="%1."/>
+      <w:lvlJc w:val="left"/>
+      <w:pPr>
+        <w:ind w:left="810" w:hanging="360"/>
+      </w:pPr>
+      <w:rPr>
+        <w:rFonts w:hint="default"/>
+      </w:rPr>
+    </w:lvl>
+    <w:lvl w:ilvl="1" w:tplc="0C1A0019">
+      <w:start w:val="1"/>
+      <w:numFmt w:val="lowerLetter"/>
+      <w:lvlText w:val="%2."/>
+      <w:lvlJc w:val="left"/>
+      <w:pPr>
+        <w:ind w:left="1512" w:hanging="360"/>
+      </w:pPr>
+    </w:lvl>
+    <w:lvl w:ilvl="2" w:tplc="0C1A001B" w:tentative="1">
+      <w:start w:val="1"/>
+      <w:numFmt w:val="lowerRoman"/>
+      <w:lvlText w:val="%3."/>
+      <w:lvlJc w:val="right"/>
+      <w:pPr>
+        <w:ind w:left="2232" w:hanging="180"/>
+      </w:pPr>
+    </w:lvl>
+    <w:lvl w:ilvl="3" w:tplc="0C1A000F" w:tentative="1">
+      <w:start w:val="1"/>
+      <w:numFmt w:val="decimal"/>
+      <w:lvlText w:val="%4."/>
+      <w:lvlJc w:val="left"/>
+      <w:pPr>
+        <w:ind w:left="2952" w:hanging="360"/>
+      </w:pPr>
+    </w:lvl>
+    <w:lvl w:ilvl="4" w:tplc="0C1A0019" w:tentative="1">
+      <w:start w:val="1"/>
+      <w:numFmt w:val="lowerLetter"/>
+      <w:lvlText w:val="%5."/>
+      <w:lvlJc w:val="left"/>
+      <w:pPr>
+        <w:ind w:left="3672" w:hanging="360"/>
+      </w:pPr>
+    </w:lvl>
+    <w:lvl w:ilvl="5" w:tplc="0C1A001B" w:tentative="1">
+      <w:start w:val="1"/>
+      <w:numFmt w:val="lowerRoman"/>
+      <w:lvlText w:val="%6."/>
+      <w:lvlJc w:val="right"/>
+      <w:pPr>
+        <w:ind w:left="4392" w:hanging="180"/>
+      </w:pPr>
+    </w:lvl>
+    <w:lvl w:ilvl="6" w:tplc="0C1A000F" w:tentative="1">
+      <w:start w:val="1"/>
+      <w:numFmt w:val="decimal"/>
+      <w:lvlText w:val="%7."/>
+      <w:lvlJc w:val="left"/>
+      <w:pPr>
+        <w:ind w:left="5112" w:hanging="360"/>
+      </w:pPr>
+    </w:lvl>
+    <w:lvl w:ilvl="7" w:tplc="0C1A0019" w:tentative="1">
+      <w:start w:val="1"/>
+      <w:numFmt w:val="lowerLetter"/>
+      <w:lvlText w:val="%8."/>
+      <w:lvlJc w:val="left"/>
+      <w:pPr>
+        <w:ind w:left="5832" w:hanging="360"/>
+      </w:pPr>
+    </w:lvl>
+    <w:lvl w:ilvl="8" w:tplc="0C1A001B" w:tentative="1">
+      <w:start w:val="1"/>
+      <w:numFmt w:val="lowerRoman"/>
+      <w:lvlText w:val="%9."/>
+      <w:lvlJc w:val="right"/>
+      <w:pPr>
+        <w:ind w:left="6552" w:hanging="180"/>
+      </w:pPr>
+    </w:lvl>
+  </w:abstractNum>
+  <w:abstractNum w:abstractNumId="15" w15:restartNumberingAfterBreak="0">
     <w:nsid w:val="5B923D65"/>
     <w:multiLevelType w:val="multilevel"/>
     <w:tmpl w:val="0C1A001F"/>
@@ -4189,7 +4285,7 @@
       </w:pPr>
     </w:lvl>
   </w:abstractNum>
-  <w:abstractNum w:abstractNumId="15" w15:restartNumberingAfterBreak="0">
+  <w:abstractNum w:abstractNumId="16" w15:restartNumberingAfterBreak="0">
     <w:nsid w:val="69010D06"/>
     <w:multiLevelType w:val="hybridMultilevel"/>
     <w:tmpl w:val="C4DE1514"/>
@@ -4278,7 +4374,7 @@
       </w:pPr>
     </w:lvl>
   </w:abstractNum>
-  <w:abstractNum w:abstractNumId="16" w15:restartNumberingAfterBreak="0">
+  <w:abstractNum w:abstractNumId="17" w15:restartNumberingAfterBreak="0">
     <w:nsid w:val="69F9366E"/>
     <w:multiLevelType w:val="hybridMultilevel"/>
     <w:tmpl w:val="156073FA"/>
@@ -4364,7 +4460,7 @@
       </w:pPr>
     </w:lvl>
   </w:abstractNum>
-  <w:abstractNum w:abstractNumId="17" w15:restartNumberingAfterBreak="0">
+  <w:abstractNum w:abstractNumId="18" w15:restartNumberingAfterBreak="0">
     <w:nsid w:val="75E3667F"/>
     <w:multiLevelType w:val="hybridMultilevel"/>
     <w:tmpl w:val="D248D5BA"/>
@@ -4453,7 +4549,7 @@
       </w:pPr>
     </w:lvl>
   </w:abstractNum>
-  <w:abstractNum w:abstractNumId="18" w15:restartNumberingAfterBreak="0">
+  <w:abstractNum w:abstractNumId="19" w15:restartNumberingAfterBreak="0">
     <w:nsid w:val="797377CA"/>
     <w:multiLevelType w:val="multilevel"/>
     <w:tmpl w:val="0C1A001F"/>
@@ -4539,7 +4635,7 @@
       </w:pPr>
     </w:lvl>
   </w:abstractNum>
-  <w:abstractNum w:abstractNumId="19" w15:restartNumberingAfterBreak="0">
+  <w:abstractNum w:abstractNumId="20" w15:restartNumberingAfterBreak="0">
     <w:nsid w:val="7A567B01"/>
     <w:multiLevelType w:val="multilevel"/>
     <w:tmpl w:val="0C1A001F"/>
@@ -4625,7 +4721,7 @@
       </w:pPr>
     </w:lvl>
   </w:abstractNum>
-  <w:abstractNum w:abstractNumId="20" w15:restartNumberingAfterBreak="0">
+  <w:abstractNum w:abstractNumId="21" w15:restartNumberingAfterBreak="0">
     <w:nsid w:val="7EE72511"/>
     <w:multiLevelType w:val="hybridMultilevel"/>
     <w:tmpl w:val="5EF2CF3C"/>
@@ -4712,19 +4808,19 @@
     </w:lvl>
   </w:abstractNum>
   <w:num w:numId="1">
-    <w:abstractNumId w:val="16"/>
+    <w:abstractNumId w:val="17"/>
   </w:num>
   <w:num w:numId="2">
-    <w:abstractNumId w:val="18"/>
+    <w:abstractNumId w:val="19"/>
   </w:num>
   <w:num w:numId="3">
     <w:abstractNumId w:val="8"/>
   </w:num>
   <w:num w:numId="4">
-    <w:abstractNumId w:val="14"/>
+    <w:abstractNumId w:val="15"/>
   </w:num>
   <w:num w:numId="5">
-    <w:abstractNumId w:val="19"/>
+    <w:abstractNumId w:val="20"/>
   </w:num>
   <w:num w:numId="6">
     <w:abstractNumId w:val="13"/>
@@ -4733,7 +4829,7 @@
     <w:abstractNumId w:val="6"/>
   </w:num>
   <w:num w:numId="8">
-    <w:abstractNumId w:val="20"/>
+    <w:abstractNumId w:val="21"/>
   </w:num>
   <w:num w:numId="9">
     <w:abstractNumId w:val="5"/>
@@ -4748,7 +4844,7 @@
     <w:abstractNumId w:val="10"/>
   </w:num>
   <w:num w:numId="13">
-    <w:abstractNumId w:val="15"/>
+    <w:abstractNumId w:val="16"/>
   </w:num>
   <w:num w:numId="14">
     <w:abstractNumId w:val="0"/>
@@ -4760,7 +4856,7 @@
     <w:abstractNumId w:val="1"/>
   </w:num>
   <w:num w:numId="17">
-    <w:abstractNumId w:val="17"/>
+    <w:abstractNumId w:val="18"/>
   </w:num>
   <w:num w:numId="18">
     <w:abstractNumId w:val="12"/>
@@ -4773,6 +4869,9 @@
   </w:num>
   <w:num w:numId="21">
     <w:abstractNumId w:val="4"/>
+  </w:num>
+  <w:num w:numId="22">
+    <w:abstractNumId w:val="14"/>
   </w:num>
 </w:numbering>
 </file>
@@ -5762,7 +5861,7 @@
 </file>
 
 <file path=customXml/itemProps1.xml><?xml version="1.0" encoding="utf-8"?>
-<ds:datastoreItem xmlns:ds="http://schemas.openxmlformats.org/officeDocument/2006/customXml" ds:itemID="{D45229CA-A7F8-4040-974B-5E4F4BB05C78}">
+<ds:datastoreItem xmlns:ds="http://schemas.openxmlformats.org/officeDocument/2006/customXml" ds:itemID="{5A772466-52DD-4D85-B9D0-C28CA480ED63}">
   <ds:schemaRefs>
     <ds:schemaRef ds:uri="http://schemas.openxmlformats.org/officeDocument/2006/bibliography"/>
   </ds:schemaRefs>

</xml_diff>